<commit_message>
Add form changeTypeProduct + table TypeProduct in CSDL
Tạo thêm bảng nhóm mặt  hàng và tạo form them nhóm mặt hàng
</commit_message>
<xml_diff>
--- a/Project/App_QLSieuThi/PHÂN CÔNG.docx
+++ b/Project/App_QLSieuThi/PHÂN CÔNG.docx
@@ -237,100 +237,166 @@
           <w:sz w:val="28"/>
           <w:szCs w:val="28"/>
         </w:rPr>
-        <w:t>HÓA ĐƠN</w:t>
-      </w:r>
-    </w:p>
-    <w:p>
-      <w:pPr>
-        <w:pStyle w:val="ListParagraph"/>
-        <w:numPr>
-          <w:ilvl w:val="1"/>
-          <w:numId w:val="1"/>
-        </w:numPr>
-        <w:rPr>
-          <w:rFonts w:ascii="Times New Roman" w:hAnsi="Times New Roman" w:cs="Times New Roman"/>
-          <w:sz w:val="28"/>
-          <w:szCs w:val="28"/>
-        </w:rPr>
-      </w:pPr>
-      <w:r>
-        <w:rPr>
-          <w:rFonts w:ascii="Times New Roman" w:hAnsi="Times New Roman" w:cs="Times New Roman"/>
-          <w:sz w:val="28"/>
-          <w:szCs w:val="28"/>
-        </w:rPr>
-        <w:t xml:space="preserve">MÃ </w:t>
-      </w:r>
-      <w:r>
-        <w:rPr>
-          <w:rFonts w:ascii="Times New Roman" w:hAnsi="Times New Roman" w:cs="Times New Roman"/>
-          <w:sz w:val="28"/>
-          <w:szCs w:val="28"/>
-        </w:rPr>
-        <w:t>SỐ HÓA ĐƠN</w:t>
-      </w:r>
-      <w:r>
-        <w:rPr>
-          <w:rFonts w:ascii="Times New Roman" w:hAnsi="Times New Roman" w:cs="Times New Roman"/>
-          <w:sz w:val="28"/>
-          <w:szCs w:val="28"/>
-        </w:rPr>
-        <w:t xml:space="preserve"> </w:t>
-      </w:r>
-    </w:p>
-    <w:p>
-      <w:pPr>
-        <w:pStyle w:val="ListParagraph"/>
-        <w:numPr>
-          <w:ilvl w:val="1"/>
-          <w:numId w:val="1"/>
-        </w:numPr>
-        <w:rPr>
-          <w:rFonts w:ascii="Times New Roman" w:hAnsi="Times New Roman" w:cs="Times New Roman"/>
-          <w:sz w:val="28"/>
-          <w:szCs w:val="28"/>
-        </w:rPr>
-      </w:pPr>
-      <w:r>
-        <w:rPr>
-          <w:rFonts w:ascii="Times New Roman" w:hAnsi="Times New Roman" w:cs="Times New Roman"/>
-          <w:sz w:val="28"/>
-          <w:szCs w:val="28"/>
-        </w:rPr>
-        <w:t xml:space="preserve">NGÀY </w:t>
-      </w:r>
-      <w:r>
-        <w:rPr>
-          <w:rFonts w:ascii="Times New Roman" w:hAnsi="Times New Roman" w:cs="Times New Roman"/>
-          <w:sz w:val="28"/>
-          <w:szCs w:val="28"/>
-        </w:rPr>
-        <w:t xml:space="preserve"> LẬP HÓA ĐƠN </w:t>
-      </w:r>
-    </w:p>
-    <w:p>
-      <w:pPr>
-        <w:pStyle w:val="ListParagraph"/>
-        <w:numPr>
-          <w:ilvl w:val="1"/>
-          <w:numId w:val="1"/>
-        </w:numPr>
-        <w:rPr>
-          <w:rFonts w:ascii="Times New Roman" w:hAnsi="Times New Roman" w:cs="Times New Roman"/>
-          <w:sz w:val="28"/>
-          <w:szCs w:val="28"/>
-        </w:rPr>
-      </w:pPr>
-      <w:r>
-        <w:rPr>
-          <w:rFonts w:ascii="Times New Roman" w:hAnsi="Times New Roman" w:cs="Times New Roman"/>
-          <w:sz w:val="28"/>
-          <w:szCs w:val="28"/>
-        </w:rPr>
-        <w:t>GIỜ LẬP HÓA ĐƠN</w:t>
+        <w:t>NHÓM MẶT HÀNG</w:t>
+      </w:r>
+    </w:p>
+    <w:p>
+      <w:pPr>
+        <w:pStyle w:val="ListParagraph"/>
+        <w:numPr>
+          <w:ilvl w:val="1"/>
+          <w:numId w:val="1"/>
+        </w:numPr>
+        <w:rPr>
+          <w:rFonts w:ascii="Times New Roman" w:hAnsi="Times New Roman" w:cs="Times New Roman"/>
+          <w:sz w:val="28"/>
+          <w:szCs w:val="28"/>
+        </w:rPr>
+      </w:pPr>
+      <w:r>
+        <w:rPr>
+          <w:rFonts w:ascii="Times New Roman" w:hAnsi="Times New Roman" w:cs="Times New Roman"/>
+          <w:sz w:val="28"/>
+          <w:szCs w:val="28"/>
+        </w:rPr>
+        <w:t>STT</w:t>
       </w:r>
       <w:bookmarkStart w:id="0" w:name="_GoBack"/>
       <w:bookmarkEnd w:id="0"/>
+    </w:p>
+    <w:p>
+      <w:pPr>
+        <w:pStyle w:val="ListParagraph"/>
+        <w:numPr>
+          <w:ilvl w:val="1"/>
+          <w:numId w:val="1"/>
+        </w:numPr>
+        <w:rPr>
+          <w:rFonts w:ascii="Times New Roman" w:hAnsi="Times New Roman" w:cs="Times New Roman"/>
+          <w:sz w:val="28"/>
+          <w:szCs w:val="28"/>
+        </w:rPr>
+      </w:pPr>
+      <w:r>
+        <w:rPr>
+          <w:rFonts w:ascii="Times New Roman" w:hAnsi="Times New Roman" w:cs="Times New Roman"/>
+          <w:sz w:val="28"/>
+          <w:szCs w:val="28"/>
+        </w:rPr>
+        <w:t>TÊN NHÓM MẶT HÀNG</w:t>
+      </w:r>
+    </w:p>
+    <w:p>
+      <w:pPr>
+        <w:pStyle w:val="ListParagraph"/>
+        <w:numPr>
+          <w:ilvl w:val="0"/>
+          <w:numId w:val="1"/>
+        </w:numPr>
+        <w:rPr>
+          <w:rFonts w:ascii="Times New Roman" w:hAnsi="Times New Roman" w:cs="Times New Roman"/>
+          <w:sz w:val="28"/>
+          <w:szCs w:val="28"/>
+        </w:rPr>
+      </w:pPr>
+      <w:r>
+        <w:rPr>
+          <w:rFonts w:ascii="Times New Roman" w:hAnsi="Times New Roman" w:cs="Times New Roman"/>
+          <w:sz w:val="28"/>
+          <w:szCs w:val="28"/>
+        </w:rPr>
+        <w:t>HÓA ĐƠN</w:t>
+      </w:r>
+    </w:p>
+    <w:p>
+      <w:pPr>
+        <w:pStyle w:val="ListParagraph"/>
+        <w:numPr>
+          <w:ilvl w:val="1"/>
+          <w:numId w:val="1"/>
+        </w:numPr>
+        <w:rPr>
+          <w:rFonts w:ascii="Times New Roman" w:hAnsi="Times New Roman" w:cs="Times New Roman"/>
+          <w:sz w:val="28"/>
+          <w:szCs w:val="28"/>
+        </w:rPr>
+      </w:pPr>
+      <w:r>
+        <w:rPr>
+          <w:rFonts w:ascii="Times New Roman" w:hAnsi="Times New Roman" w:cs="Times New Roman"/>
+          <w:sz w:val="28"/>
+          <w:szCs w:val="28"/>
+        </w:rPr>
+        <w:t xml:space="preserve">MÃ </w:t>
+      </w:r>
+      <w:r>
+        <w:rPr>
+          <w:rFonts w:ascii="Times New Roman" w:hAnsi="Times New Roman" w:cs="Times New Roman"/>
+          <w:sz w:val="28"/>
+          <w:szCs w:val="28"/>
+        </w:rPr>
+        <w:t>SỐ HÓA ĐƠN</w:t>
+      </w:r>
+      <w:r>
+        <w:rPr>
+          <w:rFonts w:ascii="Times New Roman" w:hAnsi="Times New Roman" w:cs="Times New Roman"/>
+          <w:sz w:val="28"/>
+          <w:szCs w:val="28"/>
+        </w:rPr>
+        <w:t xml:space="preserve"> </w:t>
+      </w:r>
+    </w:p>
+    <w:p>
+      <w:pPr>
+        <w:pStyle w:val="ListParagraph"/>
+        <w:numPr>
+          <w:ilvl w:val="1"/>
+          <w:numId w:val="1"/>
+        </w:numPr>
+        <w:rPr>
+          <w:rFonts w:ascii="Times New Roman" w:hAnsi="Times New Roman" w:cs="Times New Roman"/>
+          <w:sz w:val="28"/>
+          <w:szCs w:val="28"/>
+        </w:rPr>
+      </w:pPr>
+      <w:r>
+        <w:rPr>
+          <w:rFonts w:ascii="Times New Roman" w:hAnsi="Times New Roman" w:cs="Times New Roman"/>
+          <w:sz w:val="28"/>
+          <w:szCs w:val="28"/>
+        </w:rPr>
+        <w:t xml:space="preserve">NGÀY </w:t>
+      </w:r>
+      <w:r>
+        <w:rPr>
+          <w:rFonts w:ascii="Times New Roman" w:hAnsi="Times New Roman" w:cs="Times New Roman"/>
+          <w:sz w:val="28"/>
+          <w:szCs w:val="28"/>
+        </w:rPr>
+        <w:t xml:space="preserve"> LẬP HÓA ĐƠN </w:t>
+      </w:r>
+    </w:p>
+    <w:p>
+      <w:pPr>
+        <w:pStyle w:val="ListParagraph"/>
+        <w:numPr>
+          <w:ilvl w:val="1"/>
+          <w:numId w:val="1"/>
+        </w:numPr>
+        <w:rPr>
+          <w:rFonts w:ascii="Times New Roman" w:hAnsi="Times New Roman" w:cs="Times New Roman"/>
+          <w:sz w:val="28"/>
+          <w:szCs w:val="28"/>
+        </w:rPr>
+      </w:pPr>
+      <w:r>
+        <w:rPr>
+          <w:rFonts w:ascii="Times New Roman" w:hAnsi="Times New Roman" w:cs="Times New Roman"/>
+          <w:sz w:val="28"/>
+          <w:szCs w:val="28"/>
+        </w:rPr>
+        <w:t>GIỜ LẬP HÓA ĐƠN</w:t>
+      </w:r>
     </w:p>
     <w:p>
       <w:pPr>

</xml_diff>